<commit_message>
updated the changes for html and backend
</commit_message>
<xml_diff>
--- a/ProjectDocument.docx
+++ b/ProjectDocument.docx
@@ -1154,7 +1154,7 @@
           <w:szCs w:val="24"/>
         </w:rPr>
         <w:pict w14:anchorId="0B3B53BA">
-          <v:rect id="_x0000_i1033" style="width:0;height:1.5pt" o:hralign="center" o:hrstd="t" o:hr="t" fillcolor="#a0a0a0" stroked="f"/>
+          <v:rect id="_x0000_i1025" style="width:0;height:1.5pt" o:hralign="center" o:hrstd="t" o:hr="t" fillcolor="#a0a0a0" stroked="f"/>
         </w:pict>
       </w:r>
     </w:p>
@@ -1943,7 +1943,7 @@
           <w:szCs w:val="24"/>
         </w:rPr>
         <w:pict w14:anchorId="7E07C92E">
-          <v:rect id="_x0000_i1034" style="width:0;height:1.5pt" o:hralign="center" o:hrstd="t" o:hr="t" fillcolor="#a0a0a0" stroked="f"/>
+          <v:rect id="_x0000_i1026" style="width:0;height:1.5pt" o:hralign="center" o:hrstd="t" o:hr="t" fillcolor="#a0a0a0" stroked="f"/>
         </w:pict>
       </w:r>
     </w:p>
@@ -2639,19 +2639,17 @@
           <w:sz w:val="24"/>
           <w:szCs w:val="24"/>
         </w:rPr>
-        <w:t>The Angular project offers a robust framework for user registration and login, following best practices to ensure maintainability, modularity, and scalability. It incorporates Material Design, Reactive Forms, and comprehensive testing for a polished and reliable user experience.</w:t>
-      </w:r>
-    </w:p>
-    <w:p>
-      <w:pPr>
-        <w:rPr>
-          <w:rFonts w:cstheme="minorHAnsi"/>
-          <w:sz w:val="24"/>
-          <w:szCs w:val="24"/>
-        </w:rPr>
-      </w:pPr>
-    </w:p>
-    <w:p/>
+        <w:t>The Angular project offers a robust framework for user registration and login, following best practices to ensure maintainability, modularity, and scalability. It incorporates Material Design, Reactive Forms, and comprehensive testing for a polished and reliable user experience</w:t>
+      </w:r>
+      <w:r>
+        <w:rPr>
+          <w:rFonts w:cstheme="minorHAnsi"/>
+          <w:sz w:val="24"/>
+          <w:szCs w:val="24"/>
+        </w:rPr>
+        <w:t>.</w:t>
+      </w:r>
+    </w:p>
     <w:sectPr>
       <w:pgSz w:w="11906" w:h="16838"/>
       <w:pgMar w:top="1440" w:right="1440" w:bottom="1440" w:left="1440" w:header="708" w:footer="708" w:gutter="0"/>
@@ -8319,6 +8317,7 @@
   <w:style w:type="character" w:default="1" w:styleId="DefaultParagraphFont">
     <w:name w:val="Default Paragraph Font"/>
     <w:uiPriority w:val="1"/>
+    <w:semiHidden/>
     <w:unhideWhenUsed/>
   </w:style>
   <w:style w:type="table" w:default="1" w:styleId="TableNormal">

</xml_diff>